<commit_message>
rework from Python to Microsoft Office
</commit_message>
<xml_diff>
--- a/BILab1.docx
+++ b/BILab1.docx
@@ -383,21 +383,6 @@
         <w:lastRenderedPageBreak/>
         <w:t>Короткий опис області</w:t>
       </w:r>
-    </w:p>
-    <w:p>
-      <w:pPr>
-        <w:spacing w:before="40"/>
-        <w:jc w:val="both"/>
-        <w:textAlignment w:val="baseline"/>
-        <w:outlineLvl w:val="1"/>
-        <w:rPr>
-          <w:b/>
-          <w:bCs/>
-          <w:color w:val="000000"/>
-          <w:sz w:val="36"/>
-          <w:szCs w:val="36"/>
-        </w:rPr>
-      </w:pPr>
     </w:p>
     <w:p>
       <w:pPr>
@@ -1088,6 +1073,42 @@
           <w:szCs w:val="28"/>
           <w:lang w:val="en-US"/>
         </w:rPr>
+        <w:t xml:space="preserve">    "</w:t>
+      </w:r>
+      <w:proofErr w:type="spellStart"/>
+      <w:r>
+        <w:rPr>
+          <w:sz w:val="28"/>
+          <w:szCs w:val="28"/>
+          <w:lang w:val="en-US"/>
+        </w:rPr>
+        <w:t>pagesNumber</w:t>
+      </w:r>
+      <w:proofErr w:type="spellEnd"/>
+      <w:r>
+        <w:rPr>
+          <w:sz w:val="28"/>
+          <w:szCs w:val="28"/>
+          <w:lang w:val="en-US"/>
+        </w:rPr>
+        <w:t>": 277,</w:t>
+      </w:r>
+    </w:p>
+    <w:p>
+      <w:pPr>
+        <w:jc w:val="both"/>
+        <w:rPr>
+          <w:sz w:val="28"/>
+          <w:szCs w:val="28"/>
+          <w:lang w:val="en-US"/>
+        </w:rPr>
+      </w:pPr>
+      <w:r>
+        <w:rPr>
+          <w:sz w:val="28"/>
+          <w:szCs w:val="28"/>
+          <w:lang w:val="en-US"/>
+        </w:rPr>
         <w:lastRenderedPageBreak/>
         <w:t xml:space="preserve">    "</w:t>
       </w:r>
@@ -1098,7 +1119,7 @@
           <w:szCs w:val="28"/>
           <w:lang w:val="en-US"/>
         </w:rPr>
-        <w:t>pagesNumber</w:t>
+        <w:t>RatingDistTotal</w:t>
       </w:r>
       <w:proofErr w:type="spellEnd"/>
       <w:r>
@@ -1107,7 +1128,7 @@
           <w:szCs w:val="28"/>
           <w:lang w:val="en-US"/>
         </w:rPr>
-        <w:t>": 277,</w:t>
+        <w:t>": "total:2610840",</w:t>
       </w:r>
     </w:p>
     <w:p>
@@ -1134,7 +1155,7 @@
           <w:szCs w:val="28"/>
           <w:lang w:val="en-US"/>
         </w:rPr>
-        <w:t>RatingDistTotal</w:t>
+        <w:t>PublishMonth</w:t>
       </w:r>
       <w:proofErr w:type="spellEnd"/>
       <w:r>
@@ -1143,7 +1164,7 @@
           <w:szCs w:val="28"/>
           <w:lang w:val="en-US"/>
         </w:rPr>
-        <w:t>": "total:2610840",</w:t>
+        <w:t>": 30,</w:t>
       </w:r>
     </w:p>
     <w:p>
@@ -1170,7 +1191,7 @@
           <w:szCs w:val="28"/>
           <w:lang w:val="en-US"/>
         </w:rPr>
-        <w:t>PublishMonth</w:t>
+        <w:t>PublishDay</w:t>
       </w:r>
       <w:proofErr w:type="spellEnd"/>
       <w:r>
@@ -1179,7 +1200,25 @@
           <w:szCs w:val="28"/>
           <w:lang w:val="en-US"/>
         </w:rPr>
-        <w:t>": 30,</w:t>
+        <w:t>": 1,</w:t>
+      </w:r>
+    </w:p>
+    <w:p>
+      <w:pPr>
+        <w:jc w:val="both"/>
+        <w:rPr>
+          <w:sz w:val="28"/>
+          <w:szCs w:val="28"/>
+          <w:lang w:val="en-US"/>
+        </w:rPr>
+      </w:pPr>
+      <w:r>
+        <w:rPr>
+          <w:sz w:val="28"/>
+          <w:szCs w:val="28"/>
+          <w:lang w:val="en-US"/>
+        </w:rPr>
+        <w:t xml:space="preserve">    "Publisher": "Back Bay Books",</w:t>
       </w:r>
     </w:p>
     <w:p>
@@ -1206,7 +1245,7 @@
           <w:szCs w:val="28"/>
           <w:lang w:val="en-US"/>
         </w:rPr>
-        <w:t>PublishDay</w:t>
+        <w:t>CountsOfReview</w:t>
       </w:r>
       <w:proofErr w:type="spellEnd"/>
       <w:r>
@@ -1215,25 +1254,7 @@
           <w:szCs w:val="28"/>
           <w:lang w:val="en-US"/>
         </w:rPr>
-        <w:t>": 1,</w:t>
-      </w:r>
-    </w:p>
-    <w:p>
-      <w:pPr>
-        <w:jc w:val="both"/>
-        <w:rPr>
-          <w:sz w:val="28"/>
-          <w:szCs w:val="28"/>
-          <w:lang w:val="en-US"/>
-        </w:rPr>
-      </w:pPr>
-      <w:r>
-        <w:rPr>
-          <w:sz w:val="28"/>
-          <w:szCs w:val="28"/>
-          <w:lang w:val="en-US"/>
-        </w:rPr>
-        <w:t xml:space="preserve">    "Publisher": "Back Bay Books",</w:t>
+        <w:t>": 44046,</w:t>
       </w:r>
     </w:p>
     <w:p>
@@ -1260,7 +1281,7 @@
           <w:szCs w:val="28"/>
           <w:lang w:val="en-US"/>
         </w:rPr>
-        <w:t>CountsOfReview</w:t>
+        <w:t>PublishYear</w:t>
       </w:r>
       <w:proofErr w:type="spellEnd"/>
       <w:r>
@@ -1269,25 +1290,25 @@
           <w:szCs w:val="28"/>
           <w:lang w:val="en-US"/>
         </w:rPr>
-        <w:t>": 44046,</w:t>
-      </w:r>
-    </w:p>
-    <w:p>
-      <w:pPr>
-        <w:jc w:val="both"/>
-        <w:rPr>
-          <w:sz w:val="28"/>
-          <w:szCs w:val="28"/>
-          <w:lang w:val="en-US"/>
-        </w:rPr>
-      </w:pPr>
-      <w:r>
-        <w:rPr>
-          <w:sz w:val="28"/>
-          <w:szCs w:val="28"/>
-          <w:lang w:val="en-US"/>
-        </w:rPr>
-        <w:t xml:space="preserve">    "</w:t>
+        <w:t>": 2001,</w:t>
+      </w:r>
+    </w:p>
+    <w:p>
+      <w:pPr>
+        <w:jc w:val="both"/>
+        <w:rPr>
+          <w:sz w:val="28"/>
+          <w:szCs w:val="28"/>
+          <w:lang w:val="en-US"/>
+        </w:rPr>
+      </w:pPr>
+      <w:r>
+        <w:rPr>
+          <w:sz w:val="28"/>
+          <w:szCs w:val="28"/>
+          <w:lang w:val="en-US"/>
+        </w:rPr>
+        <w:t xml:space="preserve">    "Language": "</w:t>
       </w:r>
       <w:proofErr w:type="spellStart"/>
       <w:r>
@@ -1296,7 +1317,7 @@
           <w:szCs w:val="28"/>
           <w:lang w:val="en-US"/>
         </w:rPr>
-        <w:t>PublishYear</w:t>
+        <w:t>eng</w:t>
       </w:r>
       <w:proofErr w:type="spellEnd"/>
       <w:r>
@@ -1305,42 +1326,6 @@
           <w:szCs w:val="28"/>
           <w:lang w:val="en-US"/>
         </w:rPr>
-        <w:t>": 2001,</w:t>
-      </w:r>
-    </w:p>
-    <w:p>
-      <w:pPr>
-        <w:jc w:val="both"/>
-        <w:rPr>
-          <w:sz w:val="28"/>
-          <w:szCs w:val="28"/>
-          <w:lang w:val="en-US"/>
-        </w:rPr>
-      </w:pPr>
-      <w:r>
-        <w:rPr>
-          <w:sz w:val="28"/>
-          <w:szCs w:val="28"/>
-          <w:lang w:val="en-US"/>
-        </w:rPr>
-        <w:t xml:space="preserve">    "Language": "</w:t>
-      </w:r>
-      <w:proofErr w:type="spellStart"/>
-      <w:r>
-        <w:rPr>
-          <w:sz w:val="28"/>
-          <w:szCs w:val="28"/>
-          <w:lang w:val="en-US"/>
-        </w:rPr>
-        <w:t>eng</w:t>
-      </w:r>
-      <w:proofErr w:type="spellEnd"/>
-      <w:r>
-        <w:rPr>
-          <w:sz w:val="28"/>
-          <w:szCs w:val="28"/>
-          <w:lang w:val="en-US"/>
-        </w:rPr>
         <w:t>",</w:t>
       </w:r>
     </w:p>
@@ -1578,7 +1563,6 @@
           <w:szCs w:val="28"/>
           <w:lang w:val="en-US"/>
         </w:rPr>
-        <w:lastRenderedPageBreak/>
         <w:drawing>
           <wp:inline distT="0" distB="0" distL="0" distR="0" wp14:anchorId="2F06C474" wp14:editId="5CC9F445">
             <wp:extent cx="4410928" cy="4221804"/>
@@ -1637,6 +1621,7 @@
           <w:szCs w:val="28"/>
           <w:lang w:val="uk-UA"/>
         </w:rPr>
+        <w:lastRenderedPageBreak/>
         <w:t xml:space="preserve">Приклади завантажених </w:t>
       </w:r>
       <w:r>
@@ -2824,7 +2809,6 @@
           <w:szCs w:val="28"/>
           <w:lang w:val="en-US"/>
         </w:rPr>
-        <w:lastRenderedPageBreak/>
         <w:drawing>
           <wp:inline distT="0" distB="0" distL="0" distR="0" wp14:anchorId="5BB96199" wp14:editId="0B654025">
             <wp:extent cx="5270500" cy="1778000"/>
@@ -3025,6 +3009,7 @@
           <w:sz w:val="28"/>
           <w:szCs w:val="28"/>
         </w:rPr>
+        <w:lastRenderedPageBreak/>
         <w:t>PublishMonth – місяць випуску</w:t>
       </w:r>
     </w:p>
@@ -3145,28 +3130,6 @@
         </w:rPr>
         <w:t>автори</w:t>
       </w:r>
-    </w:p>
-    <w:p>
-      <w:pPr>
-        <w:spacing w:after="160"/>
-        <w:rPr>
-          <w:color w:val="000000"/>
-          <w:sz w:val="28"/>
-          <w:szCs w:val="28"/>
-          <w:lang w:val="uk-UA"/>
-        </w:rPr>
-      </w:pPr>
-    </w:p>
-    <w:p>
-      <w:pPr>
-        <w:spacing w:after="160"/>
-        <w:rPr>
-          <w:color w:val="000000"/>
-          <w:sz w:val="28"/>
-          <w:szCs w:val="28"/>
-          <w:lang w:val="uk-UA"/>
-        </w:rPr>
-      </w:pPr>
     </w:p>
     <w:p>
       <w:pPr>
@@ -3276,7 +3239,6 @@
           <w:szCs w:val="28"/>
           <w:lang w:val="uk-UA"/>
         </w:rPr>
-        <w:lastRenderedPageBreak/>
         <w:drawing>
           <wp:inline distT="0" distB="0" distL="0" distR="0" wp14:anchorId="0F96DD8A" wp14:editId="43EBEB08">
             <wp:extent cx="5731510" cy="3317240"/>
@@ -3388,6 +3350,28 @@
         </w:rPr>
       </w:pPr>
     </w:p>
+    <w:p>
+      <w:pPr>
+        <w:spacing w:after="160"/>
+        <w:rPr>
+          <w:color w:val="000000"/>
+          <w:sz w:val="28"/>
+          <w:szCs w:val="28"/>
+          <w:lang w:val="uk-UA"/>
+        </w:rPr>
+      </w:pPr>
+    </w:p>
+    <w:p>
+      <w:pPr>
+        <w:spacing w:after="160"/>
+        <w:rPr>
+          <w:color w:val="000000"/>
+          <w:sz w:val="28"/>
+          <w:szCs w:val="28"/>
+          <w:lang w:val="uk-UA"/>
+        </w:rPr>
+      </w:pPr>
+    </w:p>
     <w:p/>
     <w:p>
       <w:pPr>
@@ -3408,6 +3392,7 @@
           <w:sz w:val="28"/>
           <w:szCs w:val="28"/>
         </w:rPr>
+        <w:lastRenderedPageBreak/>
         <w:t>ETL опис</w:t>
       </w:r>
     </w:p>
@@ -3713,7 +3698,6 @@
           <w:sz w:val="28"/>
           <w:szCs w:val="28"/>
         </w:rPr>
-        <w:lastRenderedPageBreak/>
         <w:t>Load</w:t>
       </w:r>
       <w:r>
@@ -4338,6 +4322,7 @@
           <w:szCs w:val="28"/>
           <w:lang w:val="en-US"/>
         </w:rPr>
+        <w:lastRenderedPageBreak/>
         <w:drawing>
           <wp:inline distT="0" distB="0" distL="0" distR="0" wp14:anchorId="73067A71" wp14:editId="4E24F110">
             <wp:extent cx="5731510" cy="2344420"/>
@@ -4538,15 +4523,7 @@
           <w:sz w:val="28"/>
           <w:szCs w:val="28"/>
         </w:rPr>
-        <w:t xml:space="preserve">, проаналізовано різні варіанти наборів даних, та обраний найбільш підходящий дата-сет для </w:t>
-      </w:r>
-      <w:r>
-        <w:rPr>
-          <w:sz w:val="28"/>
-          <w:szCs w:val="28"/>
-        </w:rPr>
-        <w:lastRenderedPageBreak/>
-        <w:t>подальшого аналізу. Основна увага була приділена вибору даних, що містять інформацію про книги, їх авторів, видавців, кількість рецензій, рейтинги та дати публікації.</w:t>
+        <w:t>, проаналізовано різні варіанти наборів даних, та обраний найбільш підходящий дата-сет для подальшого аналізу. Основна увага була приділена вибору даних, що містять інформацію про книги, їх авторів, видавців, кількість рецензій, рейтинги та дати публікації.</w:t>
       </w:r>
     </w:p>
     <w:p>
@@ -4747,6 +4724,7 @@
           <w:sz w:val="28"/>
           <w:szCs w:val="28"/>
         </w:rPr>
+        <w:lastRenderedPageBreak/>
         <w:t>Факт-таблиця (</w:t>
       </w:r>
       <w:r>

</xml_diff>